<commit_message>
parser now adds CL and MS Detail files to download folder in appropriate subfolder.
</commit_message>
<xml_diff>
--- a/Document Templates/NEW MS Details TEMPLATE.docx
+++ b/Document Templates/NEW MS Details TEMPLATE.docx
@@ -15,7 +15,30 @@
           <w:b/>
           <w:szCs w:val="20"/>
         </w:rPr>
-        <w:t>&lt;&lt;Author&gt;&gt;</w:t>
+        <w:t>&lt;&lt;</w:t>
+      </w:r>
+      <w:proofErr w:type="gramStart"/>
+      <w:r>
+        <w:rPr>
+          <w:b/>
+          <w:szCs w:val="20"/>
+        </w:rPr>
+        <w:t>a</w:t>
+      </w:r>
+      <w:r>
+        <w:rPr>
+          <w:b/>
+          <w:szCs w:val="20"/>
+        </w:rPr>
+        <w:t>uthor</w:t>
+      </w:r>
+      <w:proofErr w:type="gramEnd"/>
+      <w:r>
+        <w:rPr>
+          <w:b/>
+          <w:szCs w:val="20"/>
+        </w:rPr>
+        <w:t>&gt;&gt;</w:t>
       </w:r>
       <w:r>
         <w:rPr>
@@ -29,7 +52,21 @@
           <w:b/>
           <w:szCs w:val="20"/>
         </w:rPr>
-        <w:t>&lt;&lt;Manuscript Number&gt;&gt;</w:t>
+        <w:t>&lt;&lt;</w:t>
+      </w:r>
+      <w:r>
+        <w:rPr>
+          <w:b/>
+          <w:szCs w:val="20"/>
+        </w:rPr>
+        <w:t>id</w:t>
+      </w:r>
+      <w:r>
+        <w:rPr>
+          <w:b/>
+          <w:szCs w:val="20"/>
+        </w:rPr>
+        <w:t>&gt;&gt;</w:t>
       </w:r>
     </w:p>
     <w:p>
@@ -45,7 +82,23 @@
           <w:sz w:val="20"/>
           <w:szCs w:val="20"/>
         </w:rPr>
-        <w:t>Authors</w:t>
+        <w:t>&lt;&lt;</w:t>
+      </w:r>
+      <w:proofErr w:type="gramStart"/>
+      <w:r>
+        <w:rPr>
+          <w:sz w:val="20"/>
+          <w:szCs w:val="20"/>
+        </w:rPr>
+        <w:t>authors</w:t>
+      </w:r>
+      <w:proofErr w:type="gramEnd"/>
+      <w:r>
+        <w:rPr>
+          <w:sz w:val="20"/>
+          <w:szCs w:val="20"/>
+        </w:rPr>
+        <w:t>&gt;&gt;</w:t>
       </w:r>
     </w:p>
     <w:p>
@@ -61,7 +114,30 @@
           <w:sz w:val="20"/>
           <w:szCs w:val="20"/>
         </w:rPr>
-        <w:t xml:space="preserve">Title </w:t>
+        <w:t>&lt;&lt;</w:t>
+      </w:r>
+      <w:proofErr w:type="gramStart"/>
+      <w:r>
+        <w:rPr>
+          <w:sz w:val="20"/>
+          <w:szCs w:val="20"/>
+        </w:rPr>
+        <w:t>title</w:t>
+      </w:r>
+      <w:proofErr w:type="gramEnd"/>
+      <w:r>
+        <w:rPr>
+          <w:sz w:val="20"/>
+          <w:szCs w:val="20"/>
+        </w:rPr>
+        <w:t>&gt;&gt;</w:t>
+      </w:r>
+      <w:r>
+        <w:rPr>
+          <w:sz w:val="20"/>
+          <w:szCs w:val="20"/>
+        </w:rPr>
+        <w:t xml:space="preserve"> </w:t>
       </w:r>
     </w:p>
     <w:p>
@@ -77,7 +153,7 @@
           <w:sz w:val="20"/>
           <w:szCs w:val="20"/>
         </w:rPr>
-        <w:t>Type</w:t>
+        <w:t>&lt;&lt;type&gt;&gt;</w:t>
       </w:r>
     </w:p>
     <w:p>
@@ -179,11 +255,11 @@
         <w:tblLook w:val="04A0" w:firstRow="1" w:lastRow="0" w:firstColumn="1" w:lastColumn="0" w:noHBand="0" w:noVBand="1"/>
       </w:tblPr>
       <w:tblGrid>
-        <w:gridCol w:w="1394"/>
-        <w:gridCol w:w="2803"/>
-        <w:gridCol w:w="2050"/>
-        <w:gridCol w:w="1482"/>
-        <w:gridCol w:w="1926"/>
+        <w:gridCol w:w="1376"/>
+        <w:gridCol w:w="2807"/>
+        <w:gridCol w:w="2056"/>
+        <w:gridCol w:w="1485"/>
+        <w:gridCol w:w="1931"/>
       </w:tblGrid>
       <w:tr>
         <w:trPr>
@@ -325,10 +401,22 @@
                 <w:sz w:val="20"/>
                 <w:szCs w:val="20"/>
               </w:rPr>
-              <w:t>&lt;&lt;Discipline&gt;&gt;</w:t>
+              <w:t>&lt;&lt;</w:t>
             </w:r>
-            <w:bookmarkStart w:id="0" w:name="_GoBack"/>
-            <w:bookmarkEnd w:id="0"/>
+            <w:r>
+              <w:rPr>
+                <w:sz w:val="20"/>
+                <w:szCs w:val="20"/>
+              </w:rPr>
+              <w:t>d</w:t>
+            </w:r>
+            <w:r>
+              <w:rPr>
+                <w:sz w:val="20"/>
+                <w:szCs w:val="20"/>
+              </w:rPr>
+              <w:t>iscipline&gt;&gt;</w:t>
+            </w:r>
           </w:p>
         </w:tc>
         <w:tc>
@@ -342,6 +430,13 @@
                 <w:szCs w:val="20"/>
               </w:rPr>
             </w:pPr>
+            <w:r>
+              <w:rPr>
+                <w:sz w:val="20"/>
+                <w:szCs w:val="20"/>
+              </w:rPr>
+              <w:t>&lt;&lt;countries&gt;&gt;</w:t>
+            </w:r>
           </w:p>
         </w:tc>
         <w:tc>
@@ -355,6 +450,43 @@
                 <w:szCs w:val="20"/>
               </w:rPr>
             </w:pPr>
+            <w:r>
+              <w:rPr>
+                <w:sz w:val="20"/>
+                <w:szCs w:val="20"/>
+              </w:rPr>
+              <w:t>&lt;&lt;</w:t>
+            </w:r>
+            <w:proofErr w:type="spellStart"/>
+            <w:r>
+              <w:rPr>
+                <w:sz w:val="20"/>
+                <w:szCs w:val="20"/>
+              </w:rPr>
+              <w:t>study</w:t>
+            </w:r>
+            <w:r>
+              <w:rPr>
+                <w:sz w:val="20"/>
+                <w:szCs w:val="20"/>
+              </w:rPr>
+              <w:t>_</w:t>
+            </w:r>
+            <w:r>
+              <w:rPr>
+                <w:sz w:val="20"/>
+                <w:szCs w:val="20"/>
+              </w:rPr>
+              <w:t>design</w:t>
+            </w:r>
+            <w:proofErr w:type="spellEnd"/>
+            <w:r>
+              <w:rPr>
+                <w:sz w:val="20"/>
+                <w:szCs w:val="20"/>
+              </w:rPr>
+              <w:t>&gt;&gt;</w:t>
+            </w:r>
           </w:p>
         </w:tc>
         <w:tc>
@@ -368,6 +500,13 @@
                 <w:szCs w:val="20"/>
               </w:rPr>
             </w:pPr>
+            <w:r>
+              <w:rPr>
+                <w:sz w:val="20"/>
+                <w:szCs w:val="20"/>
+              </w:rPr>
+              <w:t>&lt;&lt;n&gt;&gt;</w:t>
+            </w:r>
           </w:p>
         </w:tc>
         <w:tc>
@@ -381,6 +520,43 @@
                 <w:szCs w:val="20"/>
               </w:rPr>
             </w:pPr>
+            <w:r>
+              <w:rPr>
+                <w:sz w:val="20"/>
+                <w:szCs w:val="20"/>
+              </w:rPr>
+              <w:t>&lt;&lt;</w:t>
+            </w:r>
+            <w:proofErr w:type="spellStart"/>
+            <w:r>
+              <w:rPr>
+                <w:sz w:val="20"/>
+                <w:szCs w:val="20"/>
+              </w:rPr>
+              <w:t>study</w:t>
+            </w:r>
+            <w:r>
+              <w:rPr>
+                <w:sz w:val="20"/>
+                <w:szCs w:val="20"/>
+              </w:rPr>
+              <w:t>_</w:t>
+            </w:r>
+            <w:r>
+              <w:rPr>
+                <w:sz w:val="20"/>
+                <w:szCs w:val="20"/>
+              </w:rPr>
+              <w:t>period</w:t>
+            </w:r>
+            <w:proofErr w:type="spellEnd"/>
+            <w:r>
+              <w:rPr>
+                <w:sz w:val="20"/>
+                <w:szCs w:val="20"/>
+              </w:rPr>
+              <w:t>&gt;&gt;</w:t>
+            </w:r>
           </w:p>
         </w:tc>
       </w:tr>
@@ -536,6 +712,45 @@
           <w:szCs w:val="20"/>
         </w:rPr>
       </w:pPr>
+      <w:r>
+        <w:rPr>
+          <w:sz w:val="20"/>
+          <w:szCs w:val="20"/>
+        </w:rPr>
+        <w:t>&lt;&lt;</w:t>
+      </w:r>
+      <w:proofErr w:type="spellStart"/>
+      <w:r>
+        <w:rPr>
+          <w:sz w:val="20"/>
+          <w:szCs w:val="20"/>
+        </w:rPr>
+        <w:t>coi</w:t>
+      </w:r>
+      <w:r>
+        <w:rPr>
+          <w:sz w:val="20"/>
+          <w:szCs w:val="20"/>
+        </w:rPr>
+        <w:t>_</w:t>
+      </w:r>
+      <w:bookmarkStart w:id="0" w:name="_GoBack"/>
+      <w:bookmarkEnd w:id="0"/>
+      <w:r>
+        <w:rPr>
+          <w:sz w:val="20"/>
+          <w:szCs w:val="20"/>
+        </w:rPr>
+        <w:t>string</w:t>
+      </w:r>
+      <w:proofErr w:type="spellEnd"/>
+      <w:r>
+        <w:rPr>
+          <w:sz w:val="20"/>
+          <w:szCs w:val="20"/>
+        </w:rPr>
+        <w:t>&gt;&gt;</w:t>
+      </w:r>
     </w:p>
     <w:p>
       <w:pPr>
@@ -1805,21 +2020,6 @@
 </file>
 
 <file path=customXml/item1.xml><?xml version="1.0" encoding="utf-8"?>
-<p:properties xmlns:p="http://schemas.microsoft.com/office/2006/metadata/properties" xmlns:xsi="http://www.w3.org/2001/XMLSchema-instance" xmlns:pc="http://schemas.microsoft.com/office/infopath/2007/PartnerControls">
-  <documentManagement/>
-</p:properties>
-</file>
-
-<file path=customXml/item2.xml><?xml version="1.0" encoding="utf-8"?>
-<?mso-contentType ?>
-<FormTemplates xmlns="http://schemas.microsoft.com/sharepoint/v3/contenttype/forms">
-  <Display>DocumentLibraryForm</Display>
-  <Edit>DocumentLibraryForm</Edit>
-  <New>DocumentLibraryForm</New>
-</FormTemplates>
-</file>
-
-<file path=customXml/item3.xml><?xml version="1.0" encoding="utf-8"?>
 <ct:contentTypeSchema xmlns:ct="http://schemas.microsoft.com/office/2006/metadata/contentType" xmlns:ma="http://schemas.microsoft.com/office/2006/metadata/properties/metaAttributes" ct:_="" ma:_="" ma:contentTypeName="Document" ma:contentTypeID="0x010100114D29AB32C06B40BD61BDFC4B8FCBE2" ma:contentTypeVersion="11" ma:contentTypeDescription="Create a new document." ma:contentTypeScope="" ma:versionID="9c79786f6ddfd60859f6c5b4eacf6dc5">
   <xsd:schema xmlns:xsd="http://www.w3.org/2001/XMLSchema" xmlns:xs="http://www.w3.org/2001/XMLSchema" xmlns:p="http://schemas.microsoft.com/office/2006/metadata/properties" xmlns:ns2="250929fa-9806-4449-af20-7947085fa170" xmlns:ns3="3ae47d09-05f2-458d-b8bf-286e9f6a56e4" targetNamespace="http://schemas.microsoft.com/office/2006/metadata/properties" ma:root="true" ma:fieldsID="3ad96cfffdbe18659005dfc6139dc89a" ns2:_="" ns3:_="">
     <xsd:import namespace="250929fa-9806-4449-af20-7947085fa170"/>
@@ -2030,24 +2230,22 @@
 </ct:contentTypeSchema>
 </file>
 
-<file path=customXml/itemProps1.xml><?xml version="1.0" encoding="utf-8"?>
-<ds:datastoreItem xmlns:ds="http://schemas.openxmlformats.org/officeDocument/2006/customXml" ds:itemID="{7C76CE6B-C251-4CF8-A753-21AF4939838A}">
-  <ds:schemaRefs>
-    <ds:schemaRef ds:uri="http://schemas.microsoft.com/office/2006/metadata/properties"/>
-    <ds:schemaRef ds:uri="http://schemas.microsoft.com/office/infopath/2007/PartnerControls"/>
-  </ds:schemaRefs>
-</ds:datastoreItem>
+<file path=customXml/item2.xml><?xml version="1.0" encoding="utf-8"?>
+<?mso-contentType ?>
+<FormTemplates xmlns="http://schemas.microsoft.com/sharepoint/v3/contenttype/forms">
+  <Display>DocumentLibraryForm</Display>
+  <Edit>DocumentLibraryForm</Edit>
+  <New>DocumentLibraryForm</New>
+</FormTemplates>
 </file>
 
-<file path=customXml/itemProps2.xml><?xml version="1.0" encoding="utf-8"?>
-<ds:datastoreItem xmlns:ds="http://schemas.openxmlformats.org/officeDocument/2006/customXml" ds:itemID="{8610C9EE-83EB-4FF3-AB41-8A33F3BE4717}">
-  <ds:schemaRefs>
-    <ds:schemaRef ds:uri="http://schemas.microsoft.com/sharepoint/v3/contenttype/forms"/>
-  </ds:schemaRefs>
-</ds:datastoreItem>
+<file path=customXml/item3.xml><?xml version="1.0" encoding="utf-8"?>
+<p:properties xmlns:p="http://schemas.microsoft.com/office/2006/metadata/properties" xmlns:xsi="http://www.w3.org/2001/XMLSchema-instance" xmlns:pc="http://schemas.microsoft.com/office/infopath/2007/PartnerControls">
+  <documentManagement/>
+</p:properties>
 </file>
 
-<file path=customXml/itemProps3.xml><?xml version="1.0" encoding="utf-8"?>
+<file path=customXml/itemProps1.xml><?xml version="1.0" encoding="utf-8"?>
 <ds:datastoreItem xmlns:ds="http://schemas.openxmlformats.org/officeDocument/2006/customXml" ds:itemID="{70C416AE-4DFB-478D-8325-6E2DDA36EC24}">
   <ds:schemaRefs>
     <ds:schemaRef ds:uri="http://schemas.microsoft.com/office/2006/metadata/contentType"/>
@@ -2064,4 +2262,21 @@
     <ds:schemaRef ds:uri="http://schemas.microsoft.com/internal/obd"/>
   </ds:schemaRefs>
 </ds:datastoreItem>
+</file>
+
+<file path=customXml/itemProps2.xml><?xml version="1.0" encoding="utf-8"?>
+<ds:datastoreItem xmlns:ds="http://schemas.openxmlformats.org/officeDocument/2006/customXml" ds:itemID="{8610C9EE-83EB-4FF3-AB41-8A33F3BE4717}">
+  <ds:schemaRefs>
+    <ds:schemaRef ds:uri="http://schemas.microsoft.com/sharepoint/v3/contenttype/forms"/>
+  </ds:schemaRefs>
+</ds:datastoreItem>
+</file>
+
+<file path=customXml/itemProps3.xml><?xml version="1.0" encoding="utf-8"?>
+<ds:datastoreItem xmlns:ds="http://schemas.openxmlformats.org/officeDocument/2006/customXml" ds:itemID="{7C76CE6B-C251-4CF8-A753-21AF4939838A}">
+  <ds:schemaRefs>
+    <ds:schemaRef ds:uri="http://schemas.microsoft.com/office/2006/metadata/properties"/>
+    <ds:schemaRef ds:uri="http://schemas.microsoft.com/office/infopath/2007/PartnerControls"/>
+  </ds:schemaRefs>
+</ds:datastoreItem>
 </file>
</xml_diff>

<commit_message>
added social media tag string into MS Details template;  also updated main app script so labels update with data from the parsed variabled.
</commit_message>
<xml_diff>
--- a/Document Templates/NEW MS Details TEMPLATE.docx
+++ b/Document Templates/NEW MS Details TEMPLATE.docx
@@ -574,6 +574,41 @@
       <w:pPr>
         <w:spacing w:after="0" w:line="240" w:lineRule="auto"/>
         <w:rPr>
+          <w:b/>
+          <w:sz w:val="20"/>
+          <w:szCs w:val="20"/>
+        </w:rPr>
+      </w:pPr>
+      <w:r>
+        <w:rPr>
+          <w:b/>
+          <w:sz w:val="20"/>
+          <w:szCs w:val="20"/>
+        </w:rPr>
+        <w:t>Social Media Tags:</w:t>
+      </w:r>
+    </w:p>
+    <w:p>
+      <w:pPr>
+        <w:pStyle w:val="ListParagraph"/>
+        <w:numPr>
+          <w:ilvl w:val="0"/>
+          <w:numId w:val="2"/>
+        </w:numPr>
+        <w:spacing w:after="0" w:line="240" w:lineRule="auto"/>
+        <w:rPr>
+          <w:b/>
+          <w:sz w:val="20"/>
+          <w:szCs w:val="20"/>
+        </w:rPr>
+      </w:pPr>
+      <w:bookmarkStart w:id="0" w:name="_GoBack"/>
+      <w:bookmarkEnd w:id="0"/>
+    </w:p>
+    <w:p>
+      <w:pPr>
+        <w:spacing w:after="0" w:line="240" w:lineRule="auto"/>
+        <w:rPr>
           <w:sz w:val="20"/>
           <w:szCs w:val="20"/>
         </w:rPr>
@@ -734,8 +769,6 @@
         </w:rPr>
         <w:t>_</w:t>
       </w:r>
-      <w:bookmarkStart w:id="0" w:name="_GoBack"/>
-      <w:bookmarkEnd w:id="0"/>
       <w:r>
         <w:rPr>
           <w:sz w:val="20"/>
@@ -1138,7 +1171,6 @@
           <w:sz w:val="20"/>
           <w:szCs w:val="20"/>
         </w:rPr>
-        <w:lastRenderedPageBreak/>
         <w:t>EiCs</w:t>
       </w:r>
       <w:proofErr w:type="spellEnd"/>
@@ -1294,8 +1326,124 @@
       </w:rPr>
     </w:lvl>
   </w:abstractNum>
+  <w:abstractNum w:abstractNumId="1" w15:restartNumberingAfterBreak="0">
+    <w:nsid w:val="7AA14772"/>
+    <w:multiLevelType w:val="hybridMultilevel"/>
+    <w:tmpl w:val="2CEA7294"/>
+    <w:lvl w:ilvl="0" w:tplc="04090001">
+      <w:start w:val="1"/>
+      <w:numFmt w:val="bullet"/>
+      <w:lvlText w:val=""/>
+      <w:lvlJc w:val="left"/>
+      <w:pPr>
+        <w:ind w:left="720" w:hanging="360"/>
+      </w:pPr>
+      <w:rPr>
+        <w:rFonts w:ascii="Symbol" w:hAnsi="Symbol" w:hint="default"/>
+      </w:rPr>
+    </w:lvl>
+    <w:lvl w:ilvl="1" w:tplc="04090003" w:tentative="1">
+      <w:start w:val="1"/>
+      <w:numFmt w:val="bullet"/>
+      <w:lvlText w:val="o"/>
+      <w:lvlJc w:val="left"/>
+      <w:pPr>
+        <w:ind w:left="1440" w:hanging="360"/>
+      </w:pPr>
+      <w:rPr>
+        <w:rFonts w:ascii="Courier New" w:hAnsi="Courier New" w:cs="Courier New" w:hint="default"/>
+      </w:rPr>
+    </w:lvl>
+    <w:lvl w:ilvl="2" w:tplc="04090005" w:tentative="1">
+      <w:start w:val="1"/>
+      <w:numFmt w:val="bullet"/>
+      <w:lvlText w:val=""/>
+      <w:lvlJc w:val="left"/>
+      <w:pPr>
+        <w:ind w:left="2160" w:hanging="360"/>
+      </w:pPr>
+      <w:rPr>
+        <w:rFonts w:ascii="Wingdings" w:hAnsi="Wingdings" w:hint="default"/>
+      </w:rPr>
+    </w:lvl>
+    <w:lvl w:ilvl="3" w:tplc="04090001" w:tentative="1">
+      <w:start w:val="1"/>
+      <w:numFmt w:val="bullet"/>
+      <w:lvlText w:val=""/>
+      <w:lvlJc w:val="left"/>
+      <w:pPr>
+        <w:ind w:left="2880" w:hanging="360"/>
+      </w:pPr>
+      <w:rPr>
+        <w:rFonts w:ascii="Symbol" w:hAnsi="Symbol" w:hint="default"/>
+      </w:rPr>
+    </w:lvl>
+    <w:lvl w:ilvl="4" w:tplc="04090003" w:tentative="1">
+      <w:start w:val="1"/>
+      <w:numFmt w:val="bullet"/>
+      <w:lvlText w:val="o"/>
+      <w:lvlJc w:val="left"/>
+      <w:pPr>
+        <w:ind w:left="3600" w:hanging="360"/>
+      </w:pPr>
+      <w:rPr>
+        <w:rFonts w:ascii="Courier New" w:hAnsi="Courier New" w:cs="Courier New" w:hint="default"/>
+      </w:rPr>
+    </w:lvl>
+    <w:lvl w:ilvl="5" w:tplc="04090005" w:tentative="1">
+      <w:start w:val="1"/>
+      <w:numFmt w:val="bullet"/>
+      <w:lvlText w:val=""/>
+      <w:lvlJc w:val="left"/>
+      <w:pPr>
+        <w:ind w:left="4320" w:hanging="360"/>
+      </w:pPr>
+      <w:rPr>
+        <w:rFonts w:ascii="Wingdings" w:hAnsi="Wingdings" w:hint="default"/>
+      </w:rPr>
+    </w:lvl>
+    <w:lvl w:ilvl="6" w:tplc="04090001" w:tentative="1">
+      <w:start w:val="1"/>
+      <w:numFmt w:val="bullet"/>
+      <w:lvlText w:val=""/>
+      <w:lvlJc w:val="left"/>
+      <w:pPr>
+        <w:ind w:left="5040" w:hanging="360"/>
+      </w:pPr>
+      <w:rPr>
+        <w:rFonts w:ascii="Symbol" w:hAnsi="Symbol" w:hint="default"/>
+      </w:rPr>
+    </w:lvl>
+    <w:lvl w:ilvl="7" w:tplc="04090003" w:tentative="1">
+      <w:start w:val="1"/>
+      <w:numFmt w:val="bullet"/>
+      <w:lvlText w:val="o"/>
+      <w:lvlJc w:val="left"/>
+      <w:pPr>
+        <w:ind w:left="5760" w:hanging="360"/>
+      </w:pPr>
+      <w:rPr>
+        <w:rFonts w:ascii="Courier New" w:hAnsi="Courier New" w:cs="Courier New" w:hint="default"/>
+      </w:rPr>
+    </w:lvl>
+    <w:lvl w:ilvl="8" w:tplc="04090005" w:tentative="1">
+      <w:start w:val="1"/>
+      <w:numFmt w:val="bullet"/>
+      <w:lvlText w:val=""/>
+      <w:lvlJc w:val="left"/>
+      <w:pPr>
+        <w:ind w:left="6480" w:hanging="360"/>
+      </w:pPr>
+      <w:rPr>
+        <w:rFonts w:ascii="Wingdings" w:hAnsi="Wingdings" w:hint="default"/>
+      </w:rPr>
+    </w:lvl>
+  </w:abstractNum>
   <w:num w:numId="1">
     <w:abstractNumId w:val="0"/>
+  </w:num>
+  <w:num w:numId="2">
+    <w:abstractNumId w:val="1"/>
   </w:num>
 </w:numbering>
 </file>
@@ -2020,6 +2168,15 @@
 </file>
 
 <file path=customXml/item1.xml><?xml version="1.0" encoding="utf-8"?>
+<?mso-contentType ?>
+<FormTemplates xmlns="http://schemas.microsoft.com/sharepoint/v3/contenttype/forms">
+  <Display>DocumentLibraryForm</Display>
+  <Edit>DocumentLibraryForm</Edit>
+  <New>DocumentLibraryForm</New>
+</FormTemplates>
+</file>
+
+<file path=customXml/item2.xml><?xml version="1.0" encoding="utf-8"?>
 <ct:contentTypeSchema xmlns:ct="http://schemas.microsoft.com/office/2006/metadata/contentType" xmlns:ma="http://schemas.microsoft.com/office/2006/metadata/properties/metaAttributes" ct:_="" ma:_="" ma:contentTypeName="Document" ma:contentTypeID="0x010100114D29AB32C06B40BD61BDFC4B8FCBE2" ma:contentTypeVersion="11" ma:contentTypeDescription="Create a new document." ma:contentTypeScope="" ma:versionID="9c79786f6ddfd60859f6c5b4eacf6dc5">
   <xsd:schema xmlns:xsd="http://www.w3.org/2001/XMLSchema" xmlns:xs="http://www.w3.org/2001/XMLSchema" xmlns:p="http://schemas.microsoft.com/office/2006/metadata/properties" xmlns:ns2="250929fa-9806-4449-af20-7947085fa170" xmlns:ns3="3ae47d09-05f2-458d-b8bf-286e9f6a56e4" targetNamespace="http://schemas.microsoft.com/office/2006/metadata/properties" ma:root="true" ma:fieldsID="3ad96cfffdbe18659005dfc6139dc89a" ns2:_="" ns3:_="">
     <xsd:import namespace="250929fa-9806-4449-af20-7947085fa170"/>
@@ -2230,15 +2387,6 @@
 </ct:contentTypeSchema>
 </file>
 
-<file path=customXml/item2.xml><?xml version="1.0" encoding="utf-8"?>
-<?mso-contentType ?>
-<FormTemplates xmlns="http://schemas.microsoft.com/sharepoint/v3/contenttype/forms">
-  <Display>DocumentLibraryForm</Display>
-  <Edit>DocumentLibraryForm</Edit>
-  <New>DocumentLibraryForm</New>
-</FormTemplates>
-</file>
-
 <file path=customXml/item3.xml><?xml version="1.0" encoding="utf-8"?>
 <p:properties xmlns:p="http://schemas.microsoft.com/office/2006/metadata/properties" xmlns:xsi="http://www.w3.org/2001/XMLSchema-instance" xmlns:pc="http://schemas.microsoft.com/office/infopath/2007/PartnerControls">
   <documentManagement/>
@@ -2246,6 +2394,14 @@
 </file>
 
 <file path=customXml/itemProps1.xml><?xml version="1.0" encoding="utf-8"?>
+<ds:datastoreItem xmlns:ds="http://schemas.openxmlformats.org/officeDocument/2006/customXml" ds:itemID="{8610C9EE-83EB-4FF3-AB41-8A33F3BE4717}">
+  <ds:schemaRefs>
+    <ds:schemaRef ds:uri="http://schemas.microsoft.com/sharepoint/v3/contenttype/forms"/>
+  </ds:schemaRefs>
+</ds:datastoreItem>
+</file>
+
+<file path=customXml/itemProps2.xml><?xml version="1.0" encoding="utf-8"?>
 <ds:datastoreItem xmlns:ds="http://schemas.openxmlformats.org/officeDocument/2006/customXml" ds:itemID="{70C416AE-4DFB-478D-8325-6E2DDA36EC24}">
   <ds:schemaRefs>
     <ds:schemaRef ds:uri="http://schemas.microsoft.com/office/2006/metadata/contentType"/>
@@ -2264,14 +2420,6 @@
 </ds:datastoreItem>
 </file>
 
-<file path=customXml/itemProps2.xml><?xml version="1.0" encoding="utf-8"?>
-<ds:datastoreItem xmlns:ds="http://schemas.openxmlformats.org/officeDocument/2006/customXml" ds:itemID="{8610C9EE-83EB-4FF3-AB41-8A33F3BE4717}">
-  <ds:schemaRefs>
-    <ds:schemaRef ds:uri="http://schemas.microsoft.com/sharepoint/v3/contenttype/forms"/>
-  </ds:schemaRefs>
-</ds:datastoreItem>
-</file>
-
 <file path=customXml/itemProps3.xml><?xml version="1.0" encoding="utf-8"?>
 <ds:datastoreItem xmlns:ds="http://schemas.openxmlformats.org/officeDocument/2006/customXml" ds:itemID="{7C76CE6B-C251-4CF8-A753-21AF4939838A}">
   <ds:schemaRefs>

</xml_diff>

<commit_message>
updated the new ms details template to include a few more areas for example the cdc/who affiliation section.
</commit_message>
<xml_diff>
--- a/Document Templates/NEW MS Details TEMPLATE.docx
+++ b/Document Templates/NEW MS Details TEMPLATE.docx
@@ -585,6 +585,89 @@
           <w:sz w:val="20"/>
           <w:szCs w:val="20"/>
         </w:rPr>
+        <w:t>CHECKED FOR AFFILIATION WITH WHO/CDC? (Y/N)</w:t>
+      </w:r>
+    </w:p>
+    <w:p>
+      <w:pPr>
+        <w:spacing w:after="0" w:line="240" w:lineRule="auto"/>
+        <w:rPr>
+          <w:sz w:val="20"/>
+          <w:szCs w:val="20"/>
+        </w:rPr>
+      </w:pPr>
+      <w:r>
+        <w:rPr>
+          <w:sz w:val="20"/>
+          <w:szCs w:val="20"/>
+        </w:rPr>
+        <w:t xml:space="preserve">Manual Check: </w:t>
+      </w:r>
+      <w:r>
+        <w:rPr>
+          <w:sz w:val="20"/>
+          <w:szCs w:val="20"/>
+        </w:rPr>
+        <w:t>N</w:t>
+      </w:r>
+    </w:p>
+    <w:p>
+      <w:pPr>
+        <w:spacing w:after="0" w:line="240" w:lineRule="auto"/>
+        <w:rPr>
+          <w:sz w:val="20"/>
+          <w:szCs w:val="20"/>
+        </w:rPr>
+      </w:pPr>
+      <w:r>
+        <w:rPr>
+          <w:sz w:val="20"/>
+          <w:szCs w:val="20"/>
+        </w:rPr>
+        <w:t>Automated Check: &lt;&lt;</w:t>
+      </w:r>
+      <w:proofErr w:type="spellStart"/>
+      <w:r>
+        <w:rPr>
+          <w:sz w:val="20"/>
+          <w:szCs w:val="20"/>
+        </w:rPr>
+        <w:t>cdc_check</w:t>
+      </w:r>
+      <w:proofErr w:type="spellEnd"/>
+      <w:r>
+        <w:rPr>
+          <w:sz w:val="20"/>
+          <w:szCs w:val="20"/>
+        </w:rPr>
+        <w:t xml:space="preserve">&gt;&gt; </w:t>
+      </w:r>
+    </w:p>
+    <w:p>
+      <w:pPr>
+        <w:spacing w:after="0" w:line="240" w:lineRule="auto"/>
+        <w:rPr>
+          <w:b/>
+          <w:sz w:val="20"/>
+          <w:szCs w:val="20"/>
+        </w:rPr>
+      </w:pPr>
+    </w:p>
+    <w:p>
+      <w:pPr>
+        <w:spacing w:after="0" w:line="240" w:lineRule="auto"/>
+        <w:rPr>
+          <w:b/>
+          <w:sz w:val="20"/>
+          <w:szCs w:val="20"/>
+        </w:rPr>
+      </w:pPr>
+      <w:r>
+        <w:rPr>
+          <w:b/>
+          <w:sz w:val="20"/>
+          <w:szCs w:val="20"/>
+        </w:rPr>
         <w:t>Social Media Tags:</w:t>
       </w:r>
     </w:p>
@@ -597,7 +680,6 @@
         </w:numPr>
         <w:spacing w:after="0" w:line="240" w:lineRule="auto"/>
         <w:rPr>
-          <w:b/>
           <w:sz w:val="20"/>
           <w:szCs w:val="20"/>
         </w:rPr>
@@ -823,11 +905,42 @@
       <w:pPr>
         <w:spacing w:line="240" w:lineRule="auto"/>
         <w:rPr>
-          <w:b/>
-          <w:sz w:val="20"/>
-          <w:szCs w:val="20"/>
-        </w:rPr>
-      </w:pPr>
+          <w:sz w:val="20"/>
+          <w:szCs w:val="20"/>
+        </w:rPr>
+      </w:pPr>
+      <w:proofErr w:type="spellStart"/>
+      <w:r>
+        <w:rPr>
+          <w:sz w:val="20"/>
+          <w:szCs w:val="20"/>
+        </w:rPr>
+        <w:t>Ithenticate</w:t>
+      </w:r>
+      <w:proofErr w:type="spellEnd"/>
+      <w:r>
+        <w:rPr>
+          <w:sz w:val="20"/>
+          <w:szCs w:val="20"/>
+        </w:rPr>
+        <w:t xml:space="preserve"> Score = &lt;&lt;</w:t>
+      </w:r>
+      <w:proofErr w:type="spellStart"/>
+      <w:r>
+        <w:rPr>
+          <w:sz w:val="20"/>
+          <w:szCs w:val="20"/>
+        </w:rPr>
+        <w:t>ithenticate</w:t>
+      </w:r>
+      <w:proofErr w:type="spellEnd"/>
+      <w:r>
+        <w:rPr>
+          <w:sz w:val="20"/>
+          <w:szCs w:val="20"/>
+        </w:rPr>
+        <w:t>&gt;&gt;</w:t>
+      </w:r>
     </w:p>
     <w:p>
       <w:pPr>
@@ -1098,6 +1211,7 @@
           <w:sz w:val="20"/>
           <w:szCs w:val="20"/>
         </w:rPr>
+        <w:lastRenderedPageBreak/>
         <w:t>Editorial Comments to Authors</w:t>
       </w:r>
       <w:r>
@@ -2168,15 +2282,6 @@
 </file>
 
 <file path=customXml/item1.xml><?xml version="1.0" encoding="utf-8"?>
-<?mso-contentType ?>
-<FormTemplates xmlns="http://schemas.microsoft.com/sharepoint/v3/contenttype/forms">
-  <Display>DocumentLibraryForm</Display>
-  <Edit>DocumentLibraryForm</Edit>
-  <New>DocumentLibraryForm</New>
-</FormTemplates>
-</file>
-
-<file path=customXml/item2.xml><?xml version="1.0" encoding="utf-8"?>
 <ct:contentTypeSchema xmlns:ct="http://schemas.microsoft.com/office/2006/metadata/contentType" xmlns:ma="http://schemas.microsoft.com/office/2006/metadata/properties/metaAttributes" ct:_="" ma:_="" ma:contentTypeName="Document" ma:contentTypeID="0x010100114D29AB32C06B40BD61BDFC4B8FCBE2" ma:contentTypeVersion="11" ma:contentTypeDescription="Create a new document." ma:contentTypeScope="" ma:versionID="9c79786f6ddfd60859f6c5b4eacf6dc5">
   <xsd:schema xmlns:xsd="http://www.w3.org/2001/XMLSchema" xmlns:xs="http://www.w3.org/2001/XMLSchema" xmlns:p="http://schemas.microsoft.com/office/2006/metadata/properties" xmlns:ns2="250929fa-9806-4449-af20-7947085fa170" xmlns:ns3="3ae47d09-05f2-458d-b8bf-286e9f6a56e4" targetNamespace="http://schemas.microsoft.com/office/2006/metadata/properties" ma:root="true" ma:fieldsID="3ad96cfffdbe18659005dfc6139dc89a" ns2:_="" ns3:_="">
     <xsd:import namespace="250929fa-9806-4449-af20-7947085fa170"/>
@@ -2387,21 +2492,22 @@
 </ct:contentTypeSchema>
 </file>
 
-<file path=customXml/item3.xml><?xml version="1.0" encoding="utf-8"?>
+<file path=customXml/item2.xml><?xml version="1.0" encoding="utf-8"?>
 <p:properties xmlns:p="http://schemas.microsoft.com/office/2006/metadata/properties" xmlns:xsi="http://www.w3.org/2001/XMLSchema-instance" xmlns:pc="http://schemas.microsoft.com/office/infopath/2007/PartnerControls">
   <documentManagement/>
 </p:properties>
 </file>
 
-<file path=customXml/itemProps1.xml><?xml version="1.0" encoding="utf-8"?>
-<ds:datastoreItem xmlns:ds="http://schemas.openxmlformats.org/officeDocument/2006/customXml" ds:itemID="{8610C9EE-83EB-4FF3-AB41-8A33F3BE4717}">
-  <ds:schemaRefs>
-    <ds:schemaRef ds:uri="http://schemas.microsoft.com/sharepoint/v3/contenttype/forms"/>
-  </ds:schemaRefs>
-</ds:datastoreItem>
+<file path=customXml/item3.xml><?xml version="1.0" encoding="utf-8"?>
+<?mso-contentType ?>
+<FormTemplates xmlns="http://schemas.microsoft.com/sharepoint/v3/contenttype/forms">
+  <Display>DocumentLibraryForm</Display>
+  <Edit>DocumentLibraryForm</Edit>
+  <New>DocumentLibraryForm</New>
+</FormTemplates>
 </file>
 
-<file path=customXml/itemProps2.xml><?xml version="1.0" encoding="utf-8"?>
+<file path=customXml/itemProps1.xml><?xml version="1.0" encoding="utf-8"?>
 <ds:datastoreItem xmlns:ds="http://schemas.openxmlformats.org/officeDocument/2006/customXml" ds:itemID="{70C416AE-4DFB-478D-8325-6E2DDA36EC24}">
   <ds:schemaRefs>
     <ds:schemaRef ds:uri="http://schemas.microsoft.com/office/2006/metadata/contentType"/>
@@ -2420,11 +2526,19 @@
 </ds:datastoreItem>
 </file>
 
-<file path=customXml/itemProps3.xml><?xml version="1.0" encoding="utf-8"?>
+<file path=customXml/itemProps2.xml><?xml version="1.0" encoding="utf-8"?>
 <ds:datastoreItem xmlns:ds="http://schemas.openxmlformats.org/officeDocument/2006/customXml" ds:itemID="{7C76CE6B-C251-4CF8-A753-21AF4939838A}">
   <ds:schemaRefs>
     <ds:schemaRef ds:uri="http://schemas.microsoft.com/office/2006/metadata/properties"/>
     <ds:schemaRef ds:uri="http://schemas.microsoft.com/office/infopath/2007/PartnerControls"/>
   </ds:schemaRefs>
 </ds:datastoreItem>
+</file>
+
+<file path=customXml/itemProps3.xml><?xml version="1.0" encoding="utf-8"?>
+<ds:datastoreItem xmlns:ds="http://schemas.openxmlformats.org/officeDocument/2006/customXml" ds:itemID="{8610C9EE-83EB-4FF3-AB41-8A33F3BE4717}">
+  <ds:schemaRefs>
+    <ds:schemaRef ds:uri="http://schemas.microsoft.com/sharepoint/v3/contenttype/forms"/>
+  </ds:schemaRefs>
+</ds:datastoreItem>
 </file>
</xml_diff>

<commit_message>
updated template file and code so that if a resubmission MS ID is available, it will be added to the MS Details document that is created.  If it is not available, then no changes are made to previous format of the MS Details doc.
</commit_message>
<xml_diff>
--- a/Document Templates/NEW MS Details TEMPLATE.docx
+++ b/Document Templates/NEW MS Details TEMPLATE.docx
@@ -153,7 +153,23 @@
           <w:sz w:val="20"/>
           <w:szCs w:val="20"/>
         </w:rPr>
-        <w:t>&lt;&lt;type&gt;&gt;</w:t>
+        <w:t>&lt;&lt;</w:t>
+      </w:r>
+      <w:proofErr w:type="gramStart"/>
+      <w:r>
+        <w:rPr>
+          <w:sz w:val="20"/>
+          <w:szCs w:val="20"/>
+        </w:rPr>
+        <w:t>type</w:t>
+      </w:r>
+      <w:proofErr w:type="gramEnd"/>
+      <w:r>
+        <w:rPr>
+          <w:sz w:val="20"/>
+          <w:szCs w:val="20"/>
+        </w:rPr>
+        <w:t>&gt;&gt;</w:t>
       </w:r>
     </w:p>
     <w:p>
@@ -164,6 +180,29 @@
           <w:szCs w:val="20"/>
         </w:rPr>
       </w:pPr>
+      <w:r>
+        <w:rPr>
+          <w:sz w:val="20"/>
+          <w:szCs w:val="20"/>
+        </w:rPr>
+        <w:t>&lt;&lt;</w:t>
+      </w:r>
+      <w:proofErr w:type="gramStart"/>
+      <w:r>
+        <w:rPr>
+          <w:sz w:val="20"/>
+          <w:szCs w:val="20"/>
+        </w:rPr>
+        <w:t>resubmission</w:t>
+      </w:r>
+      <w:proofErr w:type="gramEnd"/>
+      <w:r>
+        <w:rPr>
+          <w:sz w:val="20"/>
+          <w:szCs w:val="20"/>
+        </w:rPr>
+        <w:t>&gt;&gt;</w:t>
+      </w:r>
     </w:p>
     <w:p>
       <w:pPr>
@@ -684,8 +723,6 @@
           <w:szCs w:val="20"/>
         </w:rPr>
       </w:pPr>
-      <w:bookmarkStart w:id="0" w:name="_GoBack"/>
-      <w:bookmarkEnd w:id="0"/>
     </w:p>
     <w:p>
       <w:pPr>
@@ -786,6 +823,8 @@
         </w:rPr>
         <w:t>Resubmission:</w:t>
       </w:r>
+      <w:bookmarkStart w:id="0" w:name="_GoBack"/>
+      <w:bookmarkEnd w:id="0"/>
     </w:p>
     <w:p>
       <w:pPr>
@@ -796,6 +835,32 @@
           <w:szCs w:val="20"/>
         </w:rPr>
       </w:pPr>
+      <w:r>
+        <w:rPr>
+          <w:b/>
+          <w:sz w:val="20"/>
+          <w:szCs w:val="20"/>
+        </w:rPr>
+        <w:t>&lt;&lt;</w:t>
+      </w:r>
+      <w:proofErr w:type="gramStart"/>
+      <w:r>
+        <w:rPr>
+          <w:b/>
+          <w:sz w:val="20"/>
+          <w:szCs w:val="20"/>
+        </w:rPr>
+        <w:t>resubmission</w:t>
+      </w:r>
+      <w:proofErr w:type="gramEnd"/>
+      <w:r>
+        <w:rPr>
+          <w:b/>
+          <w:sz w:val="20"/>
+          <w:szCs w:val="20"/>
+        </w:rPr>
+        <w:t>&gt;&gt;</w:t>
+      </w:r>
     </w:p>
     <w:p>
       <w:pPr>

</xml_diff>